<commit_message>
fix: pdf oped url
</commit_message>
<xml_diff>
--- a/srv/WhOrderItemPackingLabel.docx
+++ b/srv/WhOrderItemPackingLabel.docx
@@ -15,7 +15,12 @@
           <w:docPartUnique/>
         </w:docPartObj>
       </w:sdtPr>
-      <w:sdtEndPr/>
+      <w:sdtEndPr>
+        <w:rPr>
+          <w:sz w:val="16"/>
+          <w:szCs w:val="16"/>
+        </w:rPr>
+      </w:sdtEndPr>
       <w:sdtContent>
         <w:p>
           <w:pPr>
@@ -23,16 +28,16 @@
             <w:ind w:left="1985"/>
             <w:rPr>
               <w:rFonts w:asciiTheme="majorHAnsi" w:hAnsiTheme="majorHAnsi" w:cstheme="majorHAnsi"/>
-              <w:sz w:val="16"/>
-              <w:szCs w:val="16"/>
+              <w:sz w:val="14"/>
+              <w:szCs w:val="14"/>
             </w:rPr>
           </w:pPr>
           <w:r>
             <w:rPr>
               <w:rFonts w:asciiTheme="majorHAnsi" w:hAnsiTheme="majorHAnsi" w:cstheme="majorHAnsi"/>
               <w:noProof/>
-              <w:sz w:val="18"/>
-              <w:szCs w:val="18"/>
+              <w:sz w:val="14"/>
+              <w:szCs w:val="14"/>
             </w:rPr>
             <w:drawing>
               <wp:anchor distT="0" distB="0" distL="114300" distR="114300" simplePos="0" relativeHeight="251663360" behindDoc="0" locked="0" layoutInCell="1" allowOverlap="1" wp14:anchorId="595ADDD7" wp14:editId="275C0021">
@@ -94,16 +99,16 @@
               <w:rFonts w:asciiTheme="majorHAnsi" w:hAnsiTheme="majorHAnsi" w:cstheme="majorHAnsi"/>
               <w:b/>
               <w:bCs/>
-              <w:sz w:val="16"/>
-              <w:szCs w:val="16"/>
+              <w:sz w:val="14"/>
+              <w:szCs w:val="14"/>
             </w:rPr>
             <w:t>Qty:</w:t>
           </w:r>
           <w:r>
             <w:rPr>
               <w:rFonts w:asciiTheme="majorHAnsi" w:hAnsiTheme="majorHAnsi" w:cstheme="majorHAnsi"/>
-              <w:sz w:val="16"/>
-              <w:szCs w:val="16"/>
+              <w:sz w:val="14"/>
+              <w:szCs w:val="14"/>
             </w:rPr>
             <w:t xml:space="preserve"> {{qty}}</w:t>
           </w:r>
@@ -114,8 +119,8 @@
             <w:ind w:left="1985"/>
             <w:rPr>
               <w:rFonts w:asciiTheme="majorHAnsi" w:hAnsiTheme="majorHAnsi" w:cstheme="majorHAnsi"/>
-              <w:sz w:val="16"/>
-              <w:szCs w:val="16"/>
+              <w:sz w:val="14"/>
+              <w:szCs w:val="14"/>
             </w:rPr>
           </w:pPr>
           <w:r>
@@ -123,16 +128,16 @@
               <w:rFonts w:asciiTheme="majorHAnsi" w:hAnsiTheme="majorHAnsi" w:cstheme="majorHAnsi"/>
               <w:b/>
               <w:bCs/>
-              <w:sz w:val="16"/>
-              <w:szCs w:val="16"/>
+              <w:sz w:val="14"/>
+              <w:szCs w:val="14"/>
             </w:rPr>
             <w:t>Category:</w:t>
           </w:r>
           <w:r>
             <w:rPr>
               <w:rFonts w:asciiTheme="majorHAnsi" w:hAnsiTheme="majorHAnsi" w:cstheme="majorHAnsi"/>
-              <w:sz w:val="16"/>
-              <w:szCs w:val="16"/>
+              <w:sz w:val="14"/>
+              <w:szCs w:val="14"/>
             </w:rPr>
             <w:t xml:space="preserve"> {{item.product.category.name}}</w:t>
           </w:r>
@@ -143,8 +148,8 @@
             <w:ind w:left="1985"/>
             <w:rPr>
               <w:rFonts w:asciiTheme="majorHAnsi" w:hAnsiTheme="majorHAnsi" w:cstheme="majorHAnsi"/>
-              <w:sz w:val="16"/>
-              <w:szCs w:val="16"/>
+              <w:sz w:val="14"/>
+              <w:szCs w:val="14"/>
             </w:rPr>
           </w:pPr>
           <w:proofErr w:type="spellStart"/>
@@ -153,8 +158,8 @@
               <w:rFonts w:asciiTheme="majorHAnsi" w:hAnsiTheme="majorHAnsi" w:cstheme="majorHAnsi"/>
               <w:b/>
               <w:bCs/>
-              <w:sz w:val="16"/>
-              <w:szCs w:val="16"/>
+              <w:sz w:val="14"/>
+              <w:szCs w:val="14"/>
             </w:rPr>
             <w:t>CatNo</w:t>
           </w:r>
@@ -164,26 +169,16 @@
               <w:rFonts w:asciiTheme="majorHAnsi" w:hAnsiTheme="majorHAnsi" w:cstheme="majorHAnsi"/>
               <w:b/>
               <w:bCs/>
-              <w:sz w:val="16"/>
-              <w:szCs w:val="16"/>
-            </w:rPr>
-            <w:t>.</w:t>
-          </w:r>
-          <w:r>
-            <w:rPr>
-              <w:rFonts w:asciiTheme="majorHAnsi" w:hAnsiTheme="majorHAnsi" w:cstheme="majorHAnsi"/>
-              <w:b/>
-              <w:bCs/>
-              <w:sz w:val="16"/>
-              <w:szCs w:val="16"/>
-            </w:rPr>
-            <w:t>:</w:t>
-          </w:r>
-          <w:r>
-            <w:rPr>
-              <w:rFonts w:asciiTheme="majorHAnsi" w:hAnsiTheme="majorHAnsi" w:cstheme="majorHAnsi"/>
-              <w:sz w:val="16"/>
-              <w:szCs w:val="16"/>
+              <w:sz w:val="14"/>
+              <w:szCs w:val="14"/>
+            </w:rPr>
+            <w:t>.:</w:t>
+          </w:r>
+          <w:r>
+            <w:rPr>
+              <w:rFonts w:asciiTheme="majorHAnsi" w:hAnsiTheme="majorHAnsi" w:cstheme="majorHAnsi"/>
+              <w:sz w:val="14"/>
+              <w:szCs w:val="14"/>
             </w:rPr>
             <w:t xml:space="preserve"> {{</w:t>
           </w:r>
@@ -192,8 +187,8 @@
           <w:r>
             <w:rPr>
               <w:rFonts w:asciiTheme="majorHAnsi" w:hAnsiTheme="majorHAnsi" w:cstheme="majorHAnsi"/>
-              <w:sz w:val="16"/>
-              <w:szCs w:val="16"/>
+              <w:sz w:val="14"/>
+              <w:szCs w:val="14"/>
             </w:rPr>
             <w:t>item.product</w:t>
           </w:r>
@@ -201,25 +196,17 @@
           <w:r>
             <w:rPr>
               <w:rFonts w:asciiTheme="majorHAnsi" w:hAnsiTheme="majorHAnsi" w:cstheme="majorHAnsi"/>
-              <w:sz w:val="16"/>
-              <w:szCs w:val="16"/>
-            </w:rPr>
-            <w:t>.</w:t>
-          </w:r>
-          <w:r>
-            <w:rPr>
-              <w:rFonts w:asciiTheme="majorHAnsi" w:hAnsiTheme="majorHAnsi" w:cstheme="majorHAnsi"/>
-              <w:sz w:val="16"/>
-              <w:szCs w:val="16"/>
-            </w:rPr>
-            <w:t>supplierCatNo</w:t>
+              <w:sz w:val="14"/>
+              <w:szCs w:val="14"/>
+            </w:rPr>
+            <w:t>.supplierCatNo</w:t>
           </w:r>
           <w:proofErr w:type="spellEnd"/>
           <w:r>
             <w:rPr>
               <w:rFonts w:asciiTheme="majorHAnsi" w:hAnsiTheme="majorHAnsi" w:cstheme="majorHAnsi"/>
-              <w:sz w:val="16"/>
-              <w:szCs w:val="16"/>
+              <w:sz w:val="14"/>
+              <w:szCs w:val="14"/>
             </w:rPr>
             <w:t>}}</w:t>
           </w:r>
@@ -230,8 +217,8 @@
             <w:ind w:left="1985"/>
             <w:rPr>
               <w:rFonts w:asciiTheme="majorHAnsi" w:hAnsiTheme="majorHAnsi" w:cstheme="majorHAnsi"/>
-              <w:sz w:val="16"/>
-              <w:szCs w:val="16"/>
+              <w:sz w:val="14"/>
+              <w:szCs w:val="14"/>
             </w:rPr>
           </w:pPr>
           <w:r>
@@ -239,26 +226,16 @@
               <w:rFonts w:asciiTheme="majorHAnsi" w:hAnsiTheme="majorHAnsi" w:cstheme="majorHAnsi"/>
               <w:b/>
               <w:bCs/>
-              <w:sz w:val="16"/>
-              <w:szCs w:val="16"/>
-            </w:rPr>
-            <w:t>Title</w:t>
-          </w:r>
-          <w:r>
-            <w:rPr>
-              <w:rFonts w:asciiTheme="majorHAnsi" w:hAnsiTheme="majorHAnsi" w:cstheme="majorHAnsi"/>
-              <w:b/>
-              <w:bCs/>
-              <w:sz w:val="16"/>
-              <w:szCs w:val="16"/>
-            </w:rPr>
-            <w:t>:</w:t>
-          </w:r>
-          <w:r>
-            <w:rPr>
-              <w:rFonts w:asciiTheme="majorHAnsi" w:hAnsiTheme="majorHAnsi" w:cstheme="majorHAnsi"/>
-              <w:sz w:val="16"/>
-              <w:szCs w:val="16"/>
+              <w:sz w:val="14"/>
+              <w:szCs w:val="14"/>
+            </w:rPr>
+            <w:t>Title:</w:t>
+          </w:r>
+          <w:r>
+            <w:rPr>
+              <w:rFonts w:asciiTheme="majorHAnsi" w:hAnsiTheme="majorHAnsi" w:cstheme="majorHAnsi"/>
+              <w:sz w:val="14"/>
+              <w:szCs w:val="14"/>
             </w:rPr>
             <w:t xml:space="preserve"> {{</w:t>
           </w:r>
@@ -267,8 +244,8 @@
           <w:r>
             <w:rPr>
               <w:rFonts w:asciiTheme="majorHAnsi" w:hAnsiTheme="majorHAnsi" w:cstheme="majorHAnsi"/>
-              <w:sz w:val="16"/>
-              <w:szCs w:val="16"/>
+              <w:sz w:val="14"/>
+              <w:szCs w:val="14"/>
             </w:rPr>
             <w:t>item.product</w:t>
           </w:r>
@@ -276,25 +253,17 @@
           <w:r>
             <w:rPr>
               <w:rFonts w:asciiTheme="majorHAnsi" w:hAnsiTheme="majorHAnsi" w:cstheme="majorHAnsi"/>
-              <w:sz w:val="16"/>
-              <w:szCs w:val="16"/>
-            </w:rPr>
-            <w:t>.</w:t>
-          </w:r>
-          <w:r>
-            <w:rPr>
-              <w:rFonts w:asciiTheme="majorHAnsi" w:hAnsiTheme="majorHAnsi" w:cstheme="majorHAnsi"/>
-              <w:sz w:val="16"/>
-              <w:szCs w:val="16"/>
-            </w:rPr>
-            <w:t>title</w:t>
+              <w:sz w:val="14"/>
+              <w:szCs w:val="14"/>
+            </w:rPr>
+            <w:t>.title</w:t>
           </w:r>
           <w:proofErr w:type="spellEnd"/>
           <w:r>
             <w:rPr>
               <w:rFonts w:asciiTheme="majorHAnsi" w:hAnsiTheme="majorHAnsi" w:cstheme="majorHAnsi"/>
-              <w:sz w:val="16"/>
-              <w:szCs w:val="16"/>
+              <w:sz w:val="14"/>
+              <w:szCs w:val="14"/>
             </w:rPr>
             <w:t>}}</w:t>
           </w:r>
@@ -324,8 +293,8 @@
             <w:spacing w:after="0" w:line="240" w:lineRule="auto"/>
             <w:rPr>
               <w:rFonts w:asciiTheme="majorHAnsi" w:hAnsiTheme="majorHAnsi" w:cstheme="majorHAnsi"/>
-              <w:sz w:val="18"/>
-              <w:szCs w:val="18"/>
+              <w:sz w:val="16"/>
+              <w:szCs w:val="16"/>
             </w:rPr>
           </w:pPr>
           <w:r>
@@ -333,16 +302,16 @@
               <w:rFonts w:asciiTheme="majorHAnsi" w:hAnsiTheme="majorHAnsi" w:cstheme="majorHAnsi"/>
               <w:b/>
               <w:bCs/>
-              <w:sz w:val="18"/>
-              <w:szCs w:val="18"/>
+              <w:sz w:val="16"/>
+              <w:szCs w:val="16"/>
             </w:rPr>
             <w:t>Delivery to:</w:t>
           </w:r>
           <w:r>
             <w:rPr>
               <w:rFonts w:asciiTheme="majorHAnsi" w:hAnsiTheme="majorHAnsi" w:cstheme="majorHAnsi"/>
-              <w:sz w:val="18"/>
-              <w:szCs w:val="18"/>
+              <w:sz w:val="16"/>
+              <w:szCs w:val="16"/>
             </w:rPr>
             <w:t xml:space="preserve"> {{order.parentOrder.deliveryTo.name}}</w:t>
           </w:r>
@@ -352,15 +321,15 @@
             <w:spacing w:after="0" w:line="240" w:lineRule="auto"/>
             <w:rPr>
               <w:rFonts w:asciiTheme="majorHAnsi" w:hAnsiTheme="majorHAnsi" w:cstheme="majorHAnsi"/>
-              <w:sz w:val="18"/>
-              <w:szCs w:val="18"/>
+              <w:sz w:val="16"/>
+              <w:szCs w:val="16"/>
             </w:rPr>
           </w:pPr>
           <w:r>
             <w:rPr>
               <w:rFonts w:asciiTheme="majorHAnsi" w:hAnsiTheme="majorHAnsi" w:cstheme="majorHAnsi"/>
-              <w:sz w:val="18"/>
-              <w:szCs w:val="18"/>
+              <w:sz w:val="16"/>
+              <w:szCs w:val="16"/>
             </w:rPr>
             <w:t>{{</w:t>
           </w:r>
@@ -369,8 +338,8 @@
           <w:r>
             <w:rPr>
               <w:rFonts w:asciiTheme="majorHAnsi" w:hAnsiTheme="majorHAnsi" w:cstheme="majorHAnsi"/>
-              <w:sz w:val="18"/>
-              <w:szCs w:val="18"/>
+              <w:sz w:val="16"/>
+              <w:szCs w:val="16"/>
             </w:rPr>
             <w:t>order.parentOrder.deliveryTo</w:t>
           </w:r>
@@ -378,66 +347,42 @@
           <w:r>
             <w:rPr>
               <w:rFonts w:asciiTheme="majorHAnsi" w:hAnsiTheme="majorHAnsi" w:cstheme="majorHAnsi"/>
-              <w:sz w:val="18"/>
-              <w:szCs w:val="18"/>
-            </w:rPr>
-            <w:t>.</w:t>
-          </w:r>
-          <w:r>
-            <w:rPr>
-              <w:rFonts w:asciiTheme="majorHAnsi" w:hAnsiTheme="majorHAnsi" w:cstheme="majorHAnsi"/>
-              <w:sz w:val="18"/>
-              <w:szCs w:val="18"/>
-            </w:rPr>
-            <w:t>address.postCode</w:t>
+              <w:sz w:val="16"/>
+              <w:szCs w:val="16"/>
+            </w:rPr>
+            <w:t>.address.postCode</w:t>
           </w:r>
           <w:proofErr w:type="spellEnd"/>
           <w:r>
             <w:rPr>
               <w:rFonts w:asciiTheme="majorHAnsi" w:hAnsiTheme="majorHAnsi" w:cstheme="majorHAnsi"/>
-              <w:sz w:val="18"/>
-              <w:szCs w:val="18"/>
-            </w:rPr>
-            <w:t xml:space="preserve">}} </w:t>
-          </w:r>
-          <w:r>
-            <w:rPr>
-              <w:rFonts w:asciiTheme="majorHAnsi" w:hAnsiTheme="majorHAnsi" w:cstheme="majorHAnsi"/>
-              <w:sz w:val="18"/>
-              <w:szCs w:val="18"/>
-            </w:rPr>
-            <w:t xml:space="preserve">{{ </w:t>
+              <w:sz w:val="16"/>
+              <w:szCs w:val="16"/>
+            </w:rPr>
+            <w:t xml:space="preserve">}} {{ </w:t>
           </w:r>
           <w:proofErr w:type="spellStart"/>
           <w:r>
             <w:rPr>
               <w:rFonts w:asciiTheme="majorHAnsi" w:hAnsiTheme="majorHAnsi" w:cstheme="majorHAnsi"/>
-              <w:sz w:val="18"/>
-              <w:szCs w:val="18"/>
-            </w:rPr>
-            <w:t>order.parentOrder.deliveryTo.address.</w:t>
-          </w:r>
-          <w:r>
-            <w:rPr>
-              <w:rFonts w:asciiTheme="majorHAnsi" w:hAnsiTheme="majorHAnsi" w:cstheme="majorHAnsi"/>
-              <w:sz w:val="18"/>
-              <w:szCs w:val="18"/>
-            </w:rPr>
-            <w:t>region</w:t>
-          </w:r>
-          <w:r>
-            <w:rPr>
-              <w:rFonts w:asciiTheme="majorHAnsi" w:hAnsiTheme="majorHAnsi" w:cstheme="majorHAnsi"/>
-              <w:sz w:val="18"/>
-              <w:szCs w:val="18"/>
+              <w:sz w:val="16"/>
+              <w:szCs w:val="16"/>
+            </w:rPr>
+            <w:t>order.parentOrder.deliveryTo.address.region</w:t>
+          </w:r>
+          <w:r>
+            <w:rPr>
+              <w:rFonts w:asciiTheme="majorHAnsi" w:hAnsiTheme="majorHAnsi" w:cstheme="majorHAnsi"/>
+              <w:sz w:val="16"/>
+              <w:szCs w:val="16"/>
             </w:rPr>
             <w:t>_c</w:t>
           </w:r>
           <w:r>
             <w:rPr>
               <w:rFonts w:asciiTheme="majorHAnsi" w:hAnsiTheme="majorHAnsi" w:cstheme="majorHAnsi"/>
-              <w:sz w:val="18"/>
-              <w:szCs w:val="18"/>
+              <w:sz w:val="16"/>
+              <w:szCs w:val="16"/>
             </w:rPr>
             <w:t>ode</w:t>
           </w:r>
@@ -445,141 +390,69 @@
           <w:r>
             <w:rPr>
               <w:rFonts w:asciiTheme="majorHAnsi" w:hAnsiTheme="majorHAnsi" w:cstheme="majorHAnsi"/>
-              <w:sz w:val="18"/>
-              <w:szCs w:val="18"/>
-            </w:rPr>
-            <w:t>}}</w:t>
-          </w:r>
-          <w:r>
-            <w:rPr>
-              <w:rFonts w:asciiTheme="majorHAnsi" w:hAnsiTheme="majorHAnsi" w:cstheme="majorHAnsi"/>
-              <w:sz w:val="18"/>
-              <w:szCs w:val="18"/>
-            </w:rPr>
-            <w:t xml:space="preserve">, </w:t>
-          </w:r>
-          <w:r>
-            <w:rPr>
-              <w:rFonts w:asciiTheme="majorHAnsi" w:hAnsiTheme="majorHAnsi" w:cstheme="majorHAnsi"/>
-              <w:sz w:val="18"/>
-              <w:szCs w:val="18"/>
-            </w:rPr>
-            <w:t>{{</w:t>
+              <w:sz w:val="16"/>
+              <w:szCs w:val="16"/>
+            </w:rPr>
+            <w:t>}}, {{</w:t>
           </w:r>
           <w:proofErr w:type="spellStart"/>
           <w:r>
             <w:rPr>
               <w:rFonts w:asciiTheme="majorHAnsi" w:hAnsiTheme="majorHAnsi" w:cstheme="majorHAnsi"/>
-              <w:sz w:val="18"/>
-              <w:szCs w:val="18"/>
-            </w:rPr>
-            <w:t>order.parentOrder.deliveryTo.address.</w:t>
-          </w:r>
-          <w:r>
-            <w:rPr>
-              <w:rFonts w:asciiTheme="majorHAnsi" w:hAnsiTheme="majorHAnsi" w:cstheme="majorHAnsi"/>
-              <w:sz w:val="18"/>
-              <w:szCs w:val="18"/>
-            </w:rPr>
-            <w:t>city</w:t>
+              <w:sz w:val="16"/>
+              <w:szCs w:val="16"/>
+            </w:rPr>
+            <w:t>order.parentOrder.deliveryTo.address.city</w:t>
           </w:r>
           <w:proofErr w:type="spellEnd"/>
           <w:r>
             <w:rPr>
               <w:rFonts w:asciiTheme="majorHAnsi" w:hAnsiTheme="majorHAnsi" w:cstheme="majorHAnsi"/>
-              <w:sz w:val="18"/>
-              <w:szCs w:val="18"/>
-            </w:rPr>
-            <w:t>}}</w:t>
-          </w:r>
-          <w:r>
-            <w:rPr>
-              <w:rFonts w:asciiTheme="majorHAnsi" w:hAnsiTheme="majorHAnsi" w:cstheme="majorHAnsi"/>
-              <w:sz w:val="18"/>
-              <w:szCs w:val="18"/>
-            </w:rPr>
-            <w:t xml:space="preserve"> </w:t>
-          </w:r>
-          <w:r>
-            <w:rPr>
-              <w:rFonts w:asciiTheme="majorHAnsi" w:hAnsiTheme="majorHAnsi" w:cstheme="majorHAnsi"/>
-              <w:sz w:val="18"/>
-              <w:szCs w:val="18"/>
-            </w:rPr>
-            <w:t>{{</w:t>
+              <w:sz w:val="16"/>
+              <w:szCs w:val="16"/>
+            </w:rPr>
+            <w:t>}} {{</w:t>
           </w:r>
           <w:proofErr w:type="spellStart"/>
           <w:r>
             <w:rPr>
               <w:rFonts w:asciiTheme="majorHAnsi" w:hAnsiTheme="majorHAnsi" w:cstheme="majorHAnsi"/>
-              <w:sz w:val="18"/>
-              <w:szCs w:val="18"/>
-            </w:rPr>
-            <w:t>order.parentOrder.deliveryTo.address</w:t>
-          </w:r>
-          <w:r>
-            <w:rPr>
-              <w:rFonts w:asciiTheme="majorHAnsi" w:hAnsiTheme="majorHAnsi" w:cstheme="majorHAnsi"/>
-              <w:sz w:val="18"/>
-              <w:szCs w:val="18"/>
-            </w:rPr>
-            <w:t>.street</w:t>
+              <w:sz w:val="16"/>
+              <w:szCs w:val="16"/>
+            </w:rPr>
+            <w:t>order.parentOrder.deliveryTo.address.street</w:t>
           </w:r>
           <w:proofErr w:type="spellEnd"/>
           <w:r>
             <w:rPr>
               <w:rFonts w:asciiTheme="majorHAnsi" w:hAnsiTheme="majorHAnsi" w:cstheme="majorHAnsi"/>
-              <w:sz w:val="18"/>
-              <w:szCs w:val="18"/>
-            </w:rPr>
-            <w:t>}}</w:t>
-          </w:r>
-          <w:r>
-            <w:rPr>
-              <w:rFonts w:asciiTheme="majorHAnsi" w:hAnsiTheme="majorHAnsi" w:cstheme="majorHAnsi"/>
-              <w:sz w:val="18"/>
-              <w:szCs w:val="18"/>
-            </w:rPr>
-            <w:t xml:space="preserve">, </w:t>
-          </w:r>
-          <w:r>
-            <w:rPr>
-              <w:rFonts w:asciiTheme="majorHAnsi" w:hAnsiTheme="majorHAnsi" w:cstheme="majorHAnsi"/>
-              <w:sz w:val="18"/>
-              <w:szCs w:val="18"/>
-            </w:rPr>
-            <w:t>{{</w:t>
+              <w:sz w:val="16"/>
+              <w:szCs w:val="16"/>
+            </w:rPr>
+            <w:t>}}, {{</w:t>
           </w:r>
           <w:proofErr w:type="spellStart"/>
           <w:r>
             <w:rPr>
               <w:rFonts w:asciiTheme="majorHAnsi" w:hAnsiTheme="majorHAnsi" w:cstheme="majorHAnsi"/>
-              <w:sz w:val="18"/>
-              <w:szCs w:val="18"/>
-            </w:rPr>
-            <w:t>order.parentOrder.deliveryTo.address.</w:t>
-          </w:r>
-          <w:r>
-            <w:rPr>
-              <w:rFonts w:asciiTheme="majorHAnsi" w:hAnsiTheme="majorHAnsi" w:cstheme="majorHAnsi"/>
-              <w:sz w:val="18"/>
-              <w:szCs w:val="18"/>
-            </w:rPr>
-            <w:t>buildi</w:t>
-          </w:r>
-          <w:r>
-            <w:rPr>
-              <w:rFonts w:asciiTheme="majorHAnsi" w:hAnsiTheme="majorHAnsi" w:cstheme="majorHAnsi"/>
-              <w:sz w:val="18"/>
-              <w:szCs w:val="18"/>
+              <w:sz w:val="16"/>
+              <w:szCs w:val="16"/>
+            </w:rPr>
+            <w:t>order.parentOrder.deliveryTo.address.buildi</w:t>
+          </w:r>
+          <w:r>
+            <w:rPr>
+              <w:rFonts w:asciiTheme="majorHAnsi" w:hAnsiTheme="majorHAnsi" w:cstheme="majorHAnsi"/>
+              <w:sz w:val="16"/>
+              <w:szCs w:val="16"/>
             </w:rPr>
             <w:t>n</w:t>
           </w:r>
           <w:r>
             <w:rPr>
               <w:rFonts w:asciiTheme="majorHAnsi" w:hAnsiTheme="majorHAnsi" w:cstheme="majorHAnsi"/>
-              <w:sz w:val="18"/>
-              <w:szCs w:val="18"/>
+              <w:sz w:val="16"/>
+              <w:szCs w:val="16"/>
             </w:rPr>
             <w:t>g</w:t>
           </w:r>
@@ -587,8 +460,8 @@
           <w:r>
             <w:rPr>
               <w:rFonts w:asciiTheme="majorHAnsi" w:hAnsiTheme="majorHAnsi" w:cstheme="majorHAnsi"/>
-              <w:sz w:val="18"/>
-              <w:szCs w:val="18"/>
+              <w:sz w:val="16"/>
+              <w:szCs w:val="16"/>
             </w:rPr>
             <w:t>}}</w:t>
           </w:r>
@@ -598,8 +471,8 @@
             <w:spacing w:after="0" w:line="240" w:lineRule="auto"/>
             <w:rPr>
               <w:rFonts w:asciiTheme="majorHAnsi" w:hAnsiTheme="majorHAnsi" w:cstheme="majorHAnsi"/>
-              <w:sz w:val="18"/>
-              <w:szCs w:val="18"/>
+              <w:sz w:val="16"/>
+              <w:szCs w:val="16"/>
             </w:rPr>
           </w:pPr>
         </w:p>
@@ -608,8 +481,8 @@
             <w:spacing w:after="0" w:line="240" w:lineRule="auto"/>
             <w:rPr>
               <w:rFonts w:asciiTheme="majorHAnsi" w:hAnsiTheme="majorHAnsi" w:cstheme="majorHAnsi"/>
-              <w:sz w:val="18"/>
-              <w:szCs w:val="18"/>
+              <w:sz w:val="16"/>
+              <w:szCs w:val="16"/>
             </w:rPr>
           </w:pPr>
           <w:r>
@@ -617,54 +490,18 @@
               <w:rFonts w:asciiTheme="majorHAnsi" w:hAnsiTheme="majorHAnsi" w:cstheme="majorHAnsi"/>
               <w:b/>
               <w:bCs/>
-              <w:sz w:val="18"/>
-              <w:szCs w:val="18"/>
-            </w:rPr>
-            <w:t xml:space="preserve">Delivery </w:t>
-          </w:r>
-          <w:r>
-            <w:rPr>
-              <w:rFonts w:asciiTheme="majorHAnsi" w:hAnsiTheme="majorHAnsi" w:cstheme="majorHAnsi"/>
-              <w:b/>
-              <w:bCs/>
-              <w:sz w:val="18"/>
-              <w:szCs w:val="18"/>
-            </w:rPr>
-            <w:t>From</w:t>
-          </w:r>
-          <w:r>
-            <w:rPr>
-              <w:rFonts w:asciiTheme="majorHAnsi" w:hAnsiTheme="majorHAnsi" w:cstheme="majorHAnsi"/>
-              <w:b/>
-              <w:bCs/>
-              <w:sz w:val="18"/>
-              <w:szCs w:val="18"/>
-            </w:rPr>
-            <w:t>:</w:t>
-          </w:r>
-          <w:r>
-            <w:rPr>
-              <w:rFonts w:asciiTheme="majorHAnsi" w:hAnsiTheme="majorHAnsi" w:cstheme="majorHAnsi"/>
-              <w:sz w:val="18"/>
-              <w:szCs w:val="18"/>
-            </w:rPr>
-            <w:t xml:space="preserve"> {{</w:t>
-          </w:r>
-          <w:r>
-            <w:rPr>
-              <w:rFonts w:asciiTheme="majorHAnsi" w:hAnsiTheme="majorHAnsi" w:cstheme="majorHAnsi"/>
-              <w:sz w:val="18"/>
-              <w:szCs w:val="18"/>
-            </w:rPr>
-            <w:t>item.warehouse.name</w:t>
-          </w:r>
-          <w:r>
-            <w:rPr>
-              <w:rFonts w:asciiTheme="majorHAnsi" w:hAnsiTheme="majorHAnsi" w:cstheme="majorHAnsi"/>
-              <w:sz w:val="18"/>
-              <w:szCs w:val="18"/>
-            </w:rPr>
-            <w:t>}}</w:t>
+              <w:sz w:val="16"/>
+              <w:szCs w:val="16"/>
+            </w:rPr>
+            <w:t>Delivery From:</w:t>
+          </w:r>
+          <w:r>
+            <w:rPr>
+              <w:rFonts w:asciiTheme="majorHAnsi" w:hAnsiTheme="majorHAnsi" w:cstheme="majorHAnsi"/>
+              <w:sz w:val="16"/>
+              <w:szCs w:val="16"/>
+            </w:rPr>
+            <w:t xml:space="preserve"> {{item.warehouse.name}}</w:t>
           </w:r>
         </w:p>
         <w:p>
@@ -672,17 +509,16 @@
             <w:spacing w:after="0" w:line="240" w:lineRule="auto"/>
             <w:rPr>
               <w:rFonts w:asciiTheme="majorHAnsi" w:hAnsiTheme="majorHAnsi" w:cstheme="majorHAnsi"/>
-              <w:sz w:val="18"/>
-              <w:szCs w:val="18"/>
+              <w:sz w:val="16"/>
+              <w:szCs w:val="16"/>
             </w:rPr>
           </w:pPr>
           <w:r>
             <w:rPr>
               <w:rFonts w:asciiTheme="majorHAnsi" w:hAnsiTheme="majorHAnsi" w:cstheme="majorHAnsi"/>
-              <w:sz w:val="18"/>
-              <w:szCs w:val="18"/>
-            </w:rPr>
-            <w:lastRenderedPageBreak/>
+              <w:sz w:val="16"/>
+              <w:szCs w:val="16"/>
+            </w:rPr>
             <w:t>{{</w:t>
           </w:r>
           <w:proofErr w:type="spellStart"/>
@@ -690,8 +526,8 @@
           <w:r>
             <w:rPr>
               <w:rFonts w:asciiTheme="majorHAnsi" w:hAnsiTheme="majorHAnsi" w:cstheme="majorHAnsi"/>
-              <w:sz w:val="18"/>
-              <w:szCs w:val="18"/>
+              <w:sz w:val="16"/>
+              <w:szCs w:val="16"/>
             </w:rPr>
             <w:t>item.warehouse</w:t>
           </w:r>
@@ -699,8 +535,8 @@
           <w:r>
             <w:rPr>
               <w:rFonts w:asciiTheme="majorHAnsi" w:hAnsiTheme="majorHAnsi" w:cstheme="majorHAnsi"/>
-              <w:sz w:val="18"/>
-              <w:szCs w:val="18"/>
+              <w:sz w:val="16"/>
+              <w:szCs w:val="16"/>
             </w:rPr>
             <w:t>.address.postCode</w:t>
           </w:r>
@@ -708,25 +544,17 @@
           <w:r>
             <w:rPr>
               <w:rFonts w:asciiTheme="majorHAnsi" w:hAnsiTheme="majorHAnsi" w:cstheme="majorHAnsi"/>
-              <w:sz w:val="18"/>
-              <w:szCs w:val="18"/>
-            </w:rPr>
-            <w:t>}} {{</w:t>
-          </w:r>
-          <w:r>
-            <w:rPr>
-              <w:rFonts w:asciiTheme="majorHAnsi" w:hAnsiTheme="majorHAnsi" w:cstheme="majorHAnsi"/>
-              <w:sz w:val="18"/>
-              <w:szCs w:val="18"/>
-            </w:rPr>
-            <w:t xml:space="preserve"> </w:t>
+              <w:sz w:val="16"/>
+              <w:szCs w:val="16"/>
+            </w:rPr>
+            <w:t xml:space="preserve">}} {{ </w:t>
           </w:r>
           <w:proofErr w:type="spellStart"/>
           <w:r>
             <w:rPr>
               <w:rFonts w:asciiTheme="majorHAnsi" w:hAnsiTheme="majorHAnsi" w:cstheme="majorHAnsi"/>
-              <w:sz w:val="18"/>
-              <w:szCs w:val="18"/>
+              <w:sz w:val="16"/>
+              <w:szCs w:val="16"/>
             </w:rPr>
             <w:t>item.warehouse.address.region_code</w:t>
           </w:r>
@@ -734,25 +562,17 @@
           <w:r>
             <w:rPr>
               <w:rFonts w:asciiTheme="majorHAnsi" w:hAnsiTheme="majorHAnsi" w:cstheme="majorHAnsi"/>
-              <w:sz w:val="18"/>
-              <w:szCs w:val="18"/>
-            </w:rPr>
-            <w:t>}}, {{</w:t>
-          </w:r>
-          <w:r>
-            <w:rPr>
-              <w:rFonts w:asciiTheme="majorHAnsi" w:hAnsiTheme="majorHAnsi" w:cstheme="majorHAnsi"/>
-              <w:sz w:val="18"/>
-              <w:szCs w:val="18"/>
-            </w:rPr>
-            <w:t xml:space="preserve"> </w:t>
+              <w:sz w:val="16"/>
+              <w:szCs w:val="16"/>
+            </w:rPr>
+            <w:t xml:space="preserve">}}, {{ </w:t>
           </w:r>
           <w:proofErr w:type="spellStart"/>
           <w:r>
             <w:rPr>
               <w:rFonts w:asciiTheme="majorHAnsi" w:hAnsiTheme="majorHAnsi" w:cstheme="majorHAnsi"/>
-              <w:sz w:val="18"/>
-              <w:szCs w:val="18"/>
+              <w:sz w:val="16"/>
+              <w:szCs w:val="16"/>
             </w:rPr>
             <w:t>item.warehouse.address.city</w:t>
           </w:r>
@@ -760,51 +580,36 @@
           <w:r>
             <w:rPr>
               <w:rFonts w:asciiTheme="majorHAnsi" w:hAnsiTheme="majorHAnsi" w:cstheme="majorHAnsi"/>
-              <w:sz w:val="18"/>
-              <w:szCs w:val="18"/>
-            </w:rPr>
-            <w:t>}} {{</w:t>
-          </w:r>
-          <w:r>
-            <w:rPr>
-              <w:rFonts w:asciiTheme="majorHAnsi" w:hAnsiTheme="majorHAnsi" w:cstheme="majorHAnsi"/>
-              <w:sz w:val="18"/>
-              <w:szCs w:val="18"/>
-            </w:rPr>
-            <w:t xml:space="preserve"> </w:t>
+              <w:sz w:val="16"/>
+              <w:szCs w:val="16"/>
+            </w:rPr>
+            <w:t xml:space="preserve">}} {{ </w:t>
           </w:r>
           <w:proofErr w:type="spellStart"/>
           <w:r>
             <w:rPr>
               <w:rFonts w:asciiTheme="majorHAnsi" w:hAnsiTheme="majorHAnsi" w:cstheme="majorHAnsi"/>
-              <w:sz w:val="18"/>
-              <w:szCs w:val="18"/>
-            </w:rPr>
+              <w:sz w:val="16"/>
+              <w:szCs w:val="16"/>
+            </w:rPr>
+            <w:lastRenderedPageBreak/>
             <w:t>item.warehouse.address.street</w:t>
           </w:r>
           <w:proofErr w:type="spellEnd"/>
           <w:r>
             <w:rPr>
               <w:rFonts w:asciiTheme="majorHAnsi" w:hAnsiTheme="majorHAnsi" w:cstheme="majorHAnsi"/>
-              <w:sz w:val="18"/>
-              <w:szCs w:val="18"/>
-            </w:rPr>
-            <w:t>}}, {{</w:t>
-          </w:r>
-          <w:r>
-            <w:rPr>
-              <w:rFonts w:asciiTheme="majorHAnsi" w:hAnsiTheme="majorHAnsi" w:cstheme="majorHAnsi"/>
-              <w:sz w:val="18"/>
-              <w:szCs w:val="18"/>
-            </w:rPr>
-            <w:t xml:space="preserve"> </w:t>
+              <w:sz w:val="16"/>
+              <w:szCs w:val="16"/>
+            </w:rPr>
+            <w:t xml:space="preserve">}}, {{ </w:t>
           </w:r>
           <w:proofErr w:type="spellStart"/>
           <w:r>
             <w:rPr>
               <w:rFonts w:asciiTheme="majorHAnsi" w:hAnsiTheme="majorHAnsi" w:cstheme="majorHAnsi"/>
-              <w:sz w:val="18"/>
-              <w:szCs w:val="18"/>
+              <w:sz w:val="16"/>
+              <w:szCs w:val="16"/>
             </w:rPr>
             <w:t>item.warehouse.address.building</w:t>
           </w:r>
@@ -812,8 +617,8 @@
           <w:r>
             <w:rPr>
               <w:rFonts w:asciiTheme="majorHAnsi" w:hAnsiTheme="majorHAnsi" w:cstheme="majorHAnsi"/>
-              <w:sz w:val="18"/>
-              <w:szCs w:val="18"/>
+              <w:sz w:val="16"/>
+              <w:szCs w:val="16"/>
             </w:rPr>
             <w:t>}}</w:t>
           </w:r>
@@ -825,8 +630,8 @@
         <w:spacing w:after="0" w:line="240" w:lineRule="auto"/>
         <w:rPr>
           <w:rFonts w:asciiTheme="majorHAnsi" w:hAnsiTheme="majorHAnsi" w:cstheme="majorHAnsi"/>
-          <w:sz w:val="18"/>
-          <w:szCs w:val="18"/>
+          <w:sz w:val="16"/>
+          <w:szCs w:val="16"/>
         </w:rPr>
       </w:pPr>
     </w:p>
@@ -835,8 +640,8 @@
         <w:spacing w:after="0" w:line="240" w:lineRule="auto"/>
         <w:rPr>
           <w:rFonts w:asciiTheme="majorHAnsi" w:hAnsiTheme="majorHAnsi" w:cstheme="majorHAnsi"/>
-          <w:sz w:val="18"/>
-          <w:szCs w:val="18"/>
+          <w:sz w:val="16"/>
+          <w:szCs w:val="16"/>
         </w:rPr>
       </w:pPr>
       <w:r>
@@ -844,16 +649,16 @@
           <w:rFonts w:asciiTheme="majorHAnsi" w:hAnsiTheme="majorHAnsi" w:cstheme="majorHAnsi"/>
           <w:b/>
           <w:bCs/>
-          <w:sz w:val="18"/>
-          <w:szCs w:val="18"/>
+          <w:sz w:val="16"/>
+          <w:szCs w:val="16"/>
         </w:rPr>
         <w:t>Contact email:</w:t>
       </w:r>
       <w:r>
         <w:rPr>
           <w:rFonts w:asciiTheme="majorHAnsi" w:hAnsiTheme="majorHAnsi" w:cstheme="majorHAnsi"/>
-          <w:sz w:val="18"/>
-          <w:szCs w:val="18"/>
+          <w:sz w:val="16"/>
+          <w:szCs w:val="16"/>
         </w:rPr>
         <w:t xml:space="preserve"> {{</w:t>
       </w:r>
@@ -862,8 +667,8 @@
       <w:r>
         <w:rPr>
           <w:rFonts w:asciiTheme="majorHAnsi" w:hAnsiTheme="majorHAnsi" w:cstheme="majorHAnsi"/>
-          <w:sz w:val="18"/>
-          <w:szCs w:val="18"/>
+          <w:sz w:val="16"/>
+          <w:szCs w:val="16"/>
         </w:rPr>
         <w:t>order.parentOrder.processor</w:t>
       </w:r>
@@ -871,8 +676,8 @@
       <w:r>
         <w:rPr>
           <w:rFonts w:asciiTheme="majorHAnsi" w:hAnsiTheme="majorHAnsi" w:cstheme="majorHAnsi"/>
-          <w:sz w:val="18"/>
-          <w:szCs w:val="18"/>
+          <w:sz w:val="16"/>
+          <w:szCs w:val="16"/>
         </w:rPr>
         <w:t>_email</w:t>
       </w:r>
@@ -880,15 +685,19 @@
       <w:r>
         <w:rPr>
           <w:rFonts w:asciiTheme="majorHAnsi" w:hAnsiTheme="majorHAnsi" w:cstheme="majorHAnsi"/>
-          <w:sz w:val="18"/>
-          <w:szCs w:val="18"/>
+          <w:sz w:val="16"/>
+          <w:szCs w:val="16"/>
         </w:rPr>
         <w:t>}}</w:t>
       </w:r>
     </w:p>
     <w:sectPr>
-      <w:footerReference w:type="default" r:id="rId12"/>
-      <w:footerReference w:type="first" r:id="rId13"/>
+      <w:headerReference w:type="even" r:id="rId12"/>
+      <w:headerReference w:type="default" r:id="rId13"/>
+      <w:footerReference w:type="even" r:id="rId14"/>
+      <w:footerReference w:type="default" r:id="rId15"/>
+      <w:headerReference w:type="first" r:id="rId16"/>
+      <w:footerReference w:type="first" r:id="rId17"/>
       <w:pgSz w:w="5660" w:h="5660"/>
       <w:pgMar w:top="720" w:right="720" w:bottom="720" w:left="720" w:header="720" w:footer="720" w:gutter="0"/>
       <w:pgBorders w:offsetFrom="page">
@@ -935,15 +744,7 @@
 <w:ftr xmlns:wpc="http://schemas.microsoft.com/office/word/2010/wordprocessingCanvas" xmlns:cx="http://schemas.microsoft.com/office/drawing/2014/chartex" xmlns:cx1="http://schemas.microsoft.com/office/drawing/2015/9/8/chartex" xmlns:cx2="http://schemas.microsoft.com/office/drawing/2015/10/21/chartex" xmlns:cx3="http://schemas.microsoft.com/office/drawing/2016/5/9/chartex" xmlns:cx4="http://schemas.microsoft.com/office/drawing/2016/5/10/chartex" xmlns:cx5="http://schemas.microsoft.com/office/drawing/2016/5/11/chartex" xmlns:cx6="http://schemas.microsoft.com/office/drawing/2016/5/12/chartex" xmlns:cx7="http://schemas.microsoft.com/office/drawing/2016/5/13/chartex" xmlns:cx8="http://schemas.microsoft.com/office/drawing/2016/5/14/chartex" xmlns:mc="http://schemas.openxmlformats.org/markup-compatibility/2006" xmlns:aink="http://schemas.microsoft.com/office/drawing/2016/ink" xmlns:am3d="http://schemas.microsoft.com/office/drawing/2017/model3d" xmlns:o="urn:schemas-microsoft-com:office:office" xmlns:oel="http://schemas.microsoft.com/office/2019/extlst" xmlns:r="http://schemas.openxmlformats.org/officeDocument/2006/relationships" xmlns:m="http://schemas.openxmlformats.org/officeDocument/2006/math" xmlns:v="urn:schemas-microsoft-com:vml" xmlns:wp14="http://schemas.microsoft.com/office/word/2010/wordprocessingDrawing" xmlns:wp="http://schemas.openxmlformats.org/drawingml/2006/wordprocessingDrawing" xmlns:w10="urn:schemas-microsoft-com:office:word" xmlns:w="http://schemas.openxmlformats.org/wordprocessingml/2006/main" xmlns:w14="http://schemas.microsoft.com/office/word/2010/wordml" xmlns:w15="http://schemas.microsoft.com/office/word/2012/wordml" xmlns:w16cex="http://schemas.microsoft.com/office/word/2018/wordml/cex" xmlns:w16cid="http://schemas.microsoft.com/office/word/2016/wordml/cid" xmlns:w16="http://schemas.microsoft.com/office/word/2018/wordml" xmlns:w16sdtdh="http://schemas.microsoft.com/office/word/2020/wordml/sdtdatahash" xmlns:w16se="http://schemas.microsoft.com/office/word/2015/wordml/symex" xmlns:wpg="http://schemas.microsoft.com/office/word/2010/wordprocessingGroup" xmlns:wpi="http://schemas.microsoft.com/office/word/2010/wordprocessingInk" xmlns:wne="http://schemas.microsoft.com/office/word/2006/wordml" xmlns:wps="http://schemas.microsoft.com/office/word/2010/wordprocessingShape" mc:Ignorable="w14 w15 w16se w16cid w16 w16cex w16sdtdh wp14">
   <w:p>
     <w:pPr>
-      <w:jc w:val="center"/>
-      <w:rPr>
-        <w:rFonts w:ascii="Arial" w:hAnsi="Arial" w:cs="Arial"/>
-        <w:i/>
-        <w:iCs/>
-        <w:color w:val="808080" w:themeColor="background1" w:themeShade="80"/>
-        <w:sz w:val="14"/>
-        <w:szCs w:val="14"/>
-      </w:rPr>
+      <w:pStyle w:val="Footer"/>
     </w:pPr>
   </w:p>
 </w:ftr>
@@ -953,11 +754,29 @@
 <w:ftr xmlns:wpc="http://schemas.microsoft.com/office/word/2010/wordprocessingCanvas" xmlns:cx="http://schemas.microsoft.com/office/drawing/2014/chartex" xmlns:cx1="http://schemas.microsoft.com/office/drawing/2015/9/8/chartex" xmlns:cx2="http://schemas.microsoft.com/office/drawing/2015/10/21/chartex" xmlns:cx3="http://schemas.microsoft.com/office/drawing/2016/5/9/chartex" xmlns:cx4="http://schemas.microsoft.com/office/drawing/2016/5/10/chartex" xmlns:cx5="http://schemas.microsoft.com/office/drawing/2016/5/11/chartex" xmlns:cx6="http://schemas.microsoft.com/office/drawing/2016/5/12/chartex" xmlns:cx7="http://schemas.microsoft.com/office/drawing/2016/5/13/chartex" xmlns:cx8="http://schemas.microsoft.com/office/drawing/2016/5/14/chartex" xmlns:mc="http://schemas.openxmlformats.org/markup-compatibility/2006" xmlns:aink="http://schemas.microsoft.com/office/drawing/2016/ink" xmlns:am3d="http://schemas.microsoft.com/office/drawing/2017/model3d" xmlns:o="urn:schemas-microsoft-com:office:office" xmlns:oel="http://schemas.microsoft.com/office/2019/extlst" xmlns:r="http://schemas.openxmlformats.org/officeDocument/2006/relationships" xmlns:m="http://schemas.openxmlformats.org/officeDocument/2006/math" xmlns:v="urn:schemas-microsoft-com:vml" xmlns:wp14="http://schemas.microsoft.com/office/word/2010/wordprocessingDrawing" xmlns:wp="http://schemas.openxmlformats.org/drawingml/2006/wordprocessingDrawing" xmlns:w10="urn:schemas-microsoft-com:office:word" xmlns:w="http://schemas.openxmlformats.org/wordprocessingml/2006/main" xmlns:w14="http://schemas.microsoft.com/office/word/2010/wordml" xmlns:w15="http://schemas.microsoft.com/office/word/2012/wordml" xmlns:w16cex="http://schemas.microsoft.com/office/word/2018/wordml/cex" xmlns:w16cid="http://schemas.microsoft.com/office/word/2016/wordml/cid" xmlns:w16="http://schemas.microsoft.com/office/word/2018/wordml" xmlns:w16sdtdh="http://schemas.microsoft.com/office/word/2020/wordml/sdtdatahash" xmlns:w16se="http://schemas.microsoft.com/office/word/2015/wordml/symex" xmlns:wpg="http://schemas.microsoft.com/office/word/2010/wordprocessingGroup" xmlns:wpi="http://schemas.microsoft.com/office/word/2010/wordprocessingInk" xmlns:wne="http://schemas.microsoft.com/office/word/2006/wordml" xmlns:wps="http://schemas.microsoft.com/office/word/2010/wordprocessingShape" mc:Ignorable="w14 w15 w16se w16cid w16 w16cex w16sdtdh wp14">
   <w:p>
     <w:pPr>
-      <w:spacing w:after="0" w:line="240" w:lineRule="auto"/>
-      <w:rPr>
-        <w:rFonts w:asciiTheme="majorHAnsi" w:hAnsiTheme="majorHAnsi" w:cstheme="majorHAnsi"/>
+      <w:jc w:val="center"/>
+      <w:rPr>
+        <w:rFonts w:ascii="Arial" w:hAnsi="Arial" w:cs="Arial"/>
+        <w:i/>
+        <w:iCs/>
+        <w:color w:val="808080" w:themeColor="background1" w:themeShade="80"/>
         <w:sz w:val="14"/>
         <w:szCs w:val="14"/>
+      </w:rPr>
+    </w:pPr>
+  </w:p>
+</w:ftr>
+</file>
+
+<file path=word/footer3.xml><?xml version="1.0" encoding="utf-8"?>
+<w:ftr xmlns:wpc="http://schemas.microsoft.com/office/word/2010/wordprocessingCanvas" xmlns:cx="http://schemas.microsoft.com/office/drawing/2014/chartex" xmlns:cx1="http://schemas.microsoft.com/office/drawing/2015/9/8/chartex" xmlns:cx2="http://schemas.microsoft.com/office/drawing/2015/10/21/chartex" xmlns:cx3="http://schemas.microsoft.com/office/drawing/2016/5/9/chartex" xmlns:cx4="http://schemas.microsoft.com/office/drawing/2016/5/10/chartex" xmlns:cx5="http://schemas.microsoft.com/office/drawing/2016/5/11/chartex" xmlns:cx6="http://schemas.microsoft.com/office/drawing/2016/5/12/chartex" xmlns:cx7="http://schemas.microsoft.com/office/drawing/2016/5/13/chartex" xmlns:cx8="http://schemas.microsoft.com/office/drawing/2016/5/14/chartex" xmlns:mc="http://schemas.openxmlformats.org/markup-compatibility/2006" xmlns:aink="http://schemas.microsoft.com/office/drawing/2016/ink" xmlns:am3d="http://schemas.microsoft.com/office/drawing/2017/model3d" xmlns:o="urn:schemas-microsoft-com:office:office" xmlns:oel="http://schemas.microsoft.com/office/2019/extlst" xmlns:r="http://schemas.openxmlformats.org/officeDocument/2006/relationships" xmlns:m="http://schemas.openxmlformats.org/officeDocument/2006/math" xmlns:v="urn:schemas-microsoft-com:vml" xmlns:wp14="http://schemas.microsoft.com/office/word/2010/wordprocessingDrawing" xmlns:wp="http://schemas.openxmlformats.org/drawingml/2006/wordprocessingDrawing" xmlns:w10="urn:schemas-microsoft-com:office:word" xmlns:w="http://schemas.openxmlformats.org/wordprocessingml/2006/main" xmlns:w14="http://schemas.microsoft.com/office/word/2010/wordml" xmlns:w15="http://schemas.microsoft.com/office/word/2012/wordml" xmlns:w16cex="http://schemas.microsoft.com/office/word/2018/wordml/cex" xmlns:w16cid="http://schemas.microsoft.com/office/word/2016/wordml/cid" xmlns:w16="http://schemas.microsoft.com/office/word/2018/wordml" xmlns:w16sdtdh="http://schemas.microsoft.com/office/word/2020/wordml/sdtdatahash" xmlns:w16se="http://schemas.microsoft.com/office/word/2015/wordml/symex" xmlns:wpg="http://schemas.microsoft.com/office/word/2010/wordprocessingGroup" xmlns:wpi="http://schemas.microsoft.com/office/word/2010/wordprocessingInk" xmlns:wne="http://schemas.microsoft.com/office/word/2006/wordml" xmlns:wps="http://schemas.microsoft.com/office/word/2010/wordprocessingShape" mc:Ignorable="w14 w15 w16se w16cid w16 w16cex w16sdtdh wp14">
+  <w:p>
+    <w:pPr>
+      <w:spacing w:after="0" w:line="240" w:lineRule="auto"/>
+      <w:rPr>
+        <w:rFonts w:asciiTheme="majorHAnsi" w:hAnsiTheme="majorHAnsi" w:cstheme="majorHAnsi"/>
+        <w:sz w:val="10"/>
+        <w:szCs w:val="10"/>
       </w:rPr>
     </w:pPr>
     <w:r>
@@ -965,66 +784,62 @@
         <w:rFonts w:asciiTheme="majorHAnsi" w:hAnsiTheme="majorHAnsi" w:cstheme="majorHAnsi"/>
         <w:b/>
         <w:bCs/>
-        <w:sz w:val="14"/>
-        <w:szCs w:val="14"/>
+        <w:sz w:val="10"/>
+        <w:szCs w:val="10"/>
       </w:rPr>
       <w:t>Order</w:t>
     </w:r>
     <w:r>
       <w:rPr>
         <w:rFonts w:asciiTheme="majorHAnsi" w:hAnsiTheme="majorHAnsi" w:cstheme="majorHAnsi"/>
-        <w:sz w:val="14"/>
-        <w:szCs w:val="14"/>
-      </w:rPr>
-      <w:t xml:space="preserve"> {{</w:t>
+        <w:sz w:val="10"/>
+        <w:szCs w:val="10"/>
+      </w:rPr>
+      <w:t xml:space="preserve"> {{or</w:t>
     </w:r>
     <w:proofErr w:type="spellStart"/>
-    <w:proofErr w:type="gramStart"/>
     <w:r>
       <w:rPr>
         <w:rFonts w:asciiTheme="majorHAnsi" w:hAnsiTheme="majorHAnsi" w:cstheme="majorHAnsi"/>
-        <w:sz w:val="14"/>
-        <w:szCs w:val="14"/>
-      </w:rPr>
-      <w:t>order.title</w:t>
+        <w:sz w:val="10"/>
+        <w:szCs w:val="10"/>
+      </w:rPr>
+      <w:t>der.title</w:t>
     </w:r>
     <w:proofErr w:type="spellEnd"/>
-    <w:proofErr w:type="gramEnd"/>
     <w:r>
       <w:rPr>
         <w:rFonts w:asciiTheme="majorHAnsi" w:hAnsiTheme="majorHAnsi" w:cstheme="majorHAnsi"/>
-        <w:sz w:val="14"/>
-        <w:szCs w:val="14"/>
+        <w:sz w:val="10"/>
+        <w:szCs w:val="10"/>
       </w:rPr>
       <w:t>}}</w:t>
     </w:r>
-  </w:p>
-  <w:p>
-    <w:pPr>
-      <w:spacing w:after="0" w:line="240" w:lineRule="auto"/>
+    <w:r>
       <w:rPr>
         <w:rFonts w:asciiTheme="majorHAnsi" w:hAnsiTheme="majorHAnsi" w:cstheme="majorHAnsi"/>
-        <w:sz w:val="14"/>
-        <w:szCs w:val="14"/>
-      </w:rPr>
-    </w:pPr>
+        <w:sz w:val="10"/>
+        <w:szCs w:val="10"/>
+      </w:rPr>
+      <w:t xml:space="preserve"> from {{</w:t>
+    </w:r>
+    <w:proofErr w:type="spellStart"/>
     <w:r>
       <w:rPr>
         <w:rFonts w:asciiTheme="majorHAnsi" w:hAnsiTheme="majorHAnsi" w:cstheme="majorHAnsi"/>
-        <w:b/>
-        <w:bCs/>
-        <w:sz w:val="14"/>
-        <w:szCs w:val="14"/>
-      </w:rPr>
-      <w:t>Collected at</w:t>
+        <w:sz w:val="10"/>
+        <w:szCs w:val="10"/>
+      </w:rPr>
+      <w:t>order.createdAt</w:t>
     </w:r>
+    <w:proofErr w:type="spellEnd"/>
     <w:r>
       <w:rPr>
         <w:rFonts w:asciiTheme="majorHAnsi" w:hAnsiTheme="majorHAnsi" w:cstheme="majorHAnsi"/>
-        <w:sz w:val="14"/>
-        <w:szCs w:val="14"/>
-      </w:rPr>
-      <w:t xml:space="preserve"> {{timestamp}}</w:t>
+        <w:sz w:val="10"/>
+        <w:szCs w:val="10"/>
+      </w:rPr>
+      <w:t>}}</w:t>
     </w:r>
   </w:p>
 </w:ftr>
@@ -1053,6 +868,36 @@
     </w:p>
   </w:footnote>
 </w:footnotes>
+</file>
+
+<file path=word/header1.xml><?xml version="1.0" encoding="utf-8"?>
+<w:hdr xmlns:wpc="http://schemas.microsoft.com/office/word/2010/wordprocessingCanvas" xmlns:cx="http://schemas.microsoft.com/office/drawing/2014/chartex" xmlns:cx1="http://schemas.microsoft.com/office/drawing/2015/9/8/chartex" xmlns:cx2="http://schemas.microsoft.com/office/drawing/2015/10/21/chartex" xmlns:cx3="http://schemas.microsoft.com/office/drawing/2016/5/9/chartex" xmlns:cx4="http://schemas.microsoft.com/office/drawing/2016/5/10/chartex" xmlns:cx5="http://schemas.microsoft.com/office/drawing/2016/5/11/chartex" xmlns:cx6="http://schemas.microsoft.com/office/drawing/2016/5/12/chartex" xmlns:cx7="http://schemas.microsoft.com/office/drawing/2016/5/13/chartex" xmlns:cx8="http://schemas.microsoft.com/office/drawing/2016/5/14/chartex" xmlns:mc="http://schemas.openxmlformats.org/markup-compatibility/2006" xmlns:aink="http://schemas.microsoft.com/office/drawing/2016/ink" xmlns:am3d="http://schemas.microsoft.com/office/drawing/2017/model3d" xmlns:o="urn:schemas-microsoft-com:office:office" xmlns:oel="http://schemas.microsoft.com/office/2019/extlst" xmlns:r="http://schemas.openxmlformats.org/officeDocument/2006/relationships" xmlns:m="http://schemas.openxmlformats.org/officeDocument/2006/math" xmlns:v="urn:schemas-microsoft-com:vml" xmlns:wp14="http://schemas.microsoft.com/office/word/2010/wordprocessingDrawing" xmlns:wp="http://schemas.openxmlformats.org/drawingml/2006/wordprocessingDrawing" xmlns:w10="urn:schemas-microsoft-com:office:word" xmlns:w="http://schemas.openxmlformats.org/wordprocessingml/2006/main" xmlns:w14="http://schemas.microsoft.com/office/word/2010/wordml" xmlns:w15="http://schemas.microsoft.com/office/word/2012/wordml" xmlns:w16cex="http://schemas.microsoft.com/office/word/2018/wordml/cex" xmlns:w16cid="http://schemas.microsoft.com/office/word/2016/wordml/cid" xmlns:w16="http://schemas.microsoft.com/office/word/2018/wordml" xmlns:w16sdtdh="http://schemas.microsoft.com/office/word/2020/wordml/sdtdatahash" xmlns:w16se="http://schemas.microsoft.com/office/word/2015/wordml/symex" xmlns:wpg="http://schemas.microsoft.com/office/word/2010/wordprocessingGroup" xmlns:wpi="http://schemas.microsoft.com/office/word/2010/wordprocessingInk" xmlns:wne="http://schemas.microsoft.com/office/word/2006/wordml" xmlns:wps="http://schemas.microsoft.com/office/word/2010/wordprocessingShape" mc:Ignorable="w14 w15 w16se w16cid w16 w16cex w16sdtdh wp14">
+  <w:p>
+    <w:pPr>
+      <w:pStyle w:val="Header"/>
+    </w:pPr>
+  </w:p>
+</w:hdr>
+</file>
+
+<file path=word/header2.xml><?xml version="1.0" encoding="utf-8"?>
+<w:hdr xmlns:wpc="http://schemas.microsoft.com/office/word/2010/wordprocessingCanvas" xmlns:cx="http://schemas.microsoft.com/office/drawing/2014/chartex" xmlns:cx1="http://schemas.microsoft.com/office/drawing/2015/9/8/chartex" xmlns:cx2="http://schemas.microsoft.com/office/drawing/2015/10/21/chartex" xmlns:cx3="http://schemas.microsoft.com/office/drawing/2016/5/9/chartex" xmlns:cx4="http://schemas.microsoft.com/office/drawing/2016/5/10/chartex" xmlns:cx5="http://schemas.microsoft.com/office/drawing/2016/5/11/chartex" xmlns:cx6="http://schemas.microsoft.com/office/drawing/2016/5/12/chartex" xmlns:cx7="http://schemas.microsoft.com/office/drawing/2016/5/13/chartex" xmlns:cx8="http://schemas.microsoft.com/office/drawing/2016/5/14/chartex" xmlns:mc="http://schemas.openxmlformats.org/markup-compatibility/2006" xmlns:aink="http://schemas.microsoft.com/office/drawing/2016/ink" xmlns:am3d="http://schemas.microsoft.com/office/drawing/2017/model3d" xmlns:o="urn:schemas-microsoft-com:office:office" xmlns:oel="http://schemas.microsoft.com/office/2019/extlst" xmlns:r="http://schemas.openxmlformats.org/officeDocument/2006/relationships" xmlns:m="http://schemas.openxmlformats.org/officeDocument/2006/math" xmlns:v="urn:schemas-microsoft-com:vml" xmlns:wp14="http://schemas.microsoft.com/office/word/2010/wordprocessingDrawing" xmlns:wp="http://schemas.openxmlformats.org/drawingml/2006/wordprocessingDrawing" xmlns:w10="urn:schemas-microsoft-com:office:word" xmlns:w="http://schemas.openxmlformats.org/wordprocessingml/2006/main" xmlns:w14="http://schemas.microsoft.com/office/word/2010/wordml" xmlns:w15="http://schemas.microsoft.com/office/word/2012/wordml" xmlns:w16cex="http://schemas.microsoft.com/office/word/2018/wordml/cex" xmlns:w16cid="http://schemas.microsoft.com/office/word/2016/wordml/cid" xmlns:w16="http://schemas.microsoft.com/office/word/2018/wordml" xmlns:w16sdtdh="http://schemas.microsoft.com/office/word/2020/wordml/sdtdatahash" xmlns:w16se="http://schemas.microsoft.com/office/word/2015/wordml/symex" xmlns:wpg="http://schemas.microsoft.com/office/word/2010/wordprocessingGroup" xmlns:wpi="http://schemas.microsoft.com/office/word/2010/wordprocessingInk" xmlns:wne="http://schemas.microsoft.com/office/word/2006/wordml" xmlns:wps="http://schemas.microsoft.com/office/word/2010/wordprocessingShape" mc:Ignorable="w14 w15 w16se w16cid w16 w16cex w16sdtdh wp14">
+  <w:p>
+    <w:pPr>
+      <w:pStyle w:val="Header"/>
+    </w:pPr>
+  </w:p>
+</w:hdr>
+</file>
+
+<file path=word/header3.xml><?xml version="1.0" encoding="utf-8"?>
+<w:hdr xmlns:wpc="http://schemas.microsoft.com/office/word/2010/wordprocessingCanvas" xmlns:cx="http://schemas.microsoft.com/office/drawing/2014/chartex" xmlns:cx1="http://schemas.microsoft.com/office/drawing/2015/9/8/chartex" xmlns:cx2="http://schemas.microsoft.com/office/drawing/2015/10/21/chartex" xmlns:cx3="http://schemas.microsoft.com/office/drawing/2016/5/9/chartex" xmlns:cx4="http://schemas.microsoft.com/office/drawing/2016/5/10/chartex" xmlns:cx5="http://schemas.microsoft.com/office/drawing/2016/5/11/chartex" xmlns:cx6="http://schemas.microsoft.com/office/drawing/2016/5/12/chartex" xmlns:cx7="http://schemas.microsoft.com/office/drawing/2016/5/13/chartex" xmlns:cx8="http://schemas.microsoft.com/office/drawing/2016/5/14/chartex" xmlns:mc="http://schemas.openxmlformats.org/markup-compatibility/2006" xmlns:aink="http://schemas.microsoft.com/office/drawing/2016/ink" xmlns:am3d="http://schemas.microsoft.com/office/drawing/2017/model3d" xmlns:o="urn:schemas-microsoft-com:office:office" xmlns:oel="http://schemas.microsoft.com/office/2019/extlst" xmlns:r="http://schemas.openxmlformats.org/officeDocument/2006/relationships" xmlns:m="http://schemas.openxmlformats.org/officeDocument/2006/math" xmlns:v="urn:schemas-microsoft-com:vml" xmlns:wp14="http://schemas.microsoft.com/office/word/2010/wordprocessingDrawing" xmlns:wp="http://schemas.openxmlformats.org/drawingml/2006/wordprocessingDrawing" xmlns:w10="urn:schemas-microsoft-com:office:word" xmlns:w="http://schemas.openxmlformats.org/wordprocessingml/2006/main" xmlns:w14="http://schemas.microsoft.com/office/word/2010/wordml" xmlns:w15="http://schemas.microsoft.com/office/word/2012/wordml" xmlns:w16cex="http://schemas.microsoft.com/office/word/2018/wordml/cex" xmlns:w16cid="http://schemas.microsoft.com/office/word/2016/wordml/cid" xmlns:w16="http://schemas.microsoft.com/office/word/2018/wordml" xmlns:w16sdtdh="http://schemas.microsoft.com/office/word/2020/wordml/sdtdatahash" xmlns:w16se="http://schemas.microsoft.com/office/word/2015/wordml/symex" xmlns:wpg="http://schemas.microsoft.com/office/word/2010/wordprocessingGroup" xmlns:wpi="http://schemas.microsoft.com/office/word/2010/wordprocessingInk" xmlns:wne="http://schemas.microsoft.com/office/word/2006/wordml" xmlns:wps="http://schemas.microsoft.com/office/word/2010/wordprocessingShape" mc:Ignorable="w14 w15 w16se w16cid w16 w16cex w16sdtdh wp14">
+  <w:p>
+    <w:pPr>
+      <w:pStyle w:val="Header"/>
+    </w:pPr>
+  </w:p>
+</w:hdr>
 </file>
 
 <file path=word/numbering.xml><?xml version="1.0" encoding="utf-8"?>
@@ -2398,15 +2243,16 @@
 </file>
 
 <file path=customXml/item1.xml><?xml version="1.0" encoding="utf-8"?>
-<?mso-contentType ?>
-<FormTemplates xmlns="http://schemas.microsoft.com/sharepoint/v3/contenttype/forms">
-  <Display>DocumentLibraryForm</Display>
-  <Edit>DocumentLibraryForm</Edit>
-  <New>DocumentLibraryForm</New>
-</FormTemplates>
+<b:Sources xmlns:b="http://schemas.openxmlformats.org/officeDocument/2006/bibliography" xmlns="http://schemas.openxmlformats.org/officeDocument/2006/bibliography" SelectedStyle="/APASixthEditionOfficeOnline.xsl" StyleName="APA" Version="6"/>
 </file>
 
 <file path=customXml/item2.xml><?xml version="1.0" encoding="utf-8"?>
+<p:properties xmlns:p="http://schemas.microsoft.com/office/2006/metadata/properties" xmlns:xsi="http://www.w3.org/2001/XMLSchema-instance" xmlns:pc="http://schemas.microsoft.com/office/infopath/2007/PartnerControls">
+  <documentManagement/>
+</p:properties>
+</file>
+
+<file path=customXml/item3.xml><?xml version="1.0" encoding="utf-8"?>
 <ct:contentTypeSchema xmlns:ct="http://schemas.microsoft.com/office/2006/metadata/contentType" xmlns:ma="http://schemas.microsoft.com/office/2006/metadata/properties/metaAttributes" ct:_="" ma:_="" ma:contentTypeName="Document" ma:contentTypeID="0x0101006AA5FB0DFD49D248B46089DF44D9CCCE" ma:contentTypeVersion="12" ma:contentTypeDescription="Create a new document." ma:contentTypeScope="" ma:versionID="afcdd7ea4054b1047812892b79eee1c0">
   <xsd:schema xmlns:xsd="http://www.w3.org/2001/XMLSchema" xmlns:xs="http://www.w3.org/2001/XMLSchema" xmlns:p="http://schemas.microsoft.com/office/2006/metadata/properties" xmlns:ns2="101a078a-9a69-42ea-8faf-4465b805cdc6" xmlns:ns3="ee9113eb-4765-41ce-b84d-cda274a0c8d7" targetNamespace="http://schemas.microsoft.com/office/2006/metadata/properties" ma:root="true" ma:fieldsID="0da6b541c1a963effeb658cbf0e3a156" ns2:_="" ns3:_="">
     <xsd:import namespace="101a078a-9a69-42ea-8faf-4465b805cdc6"/>
@@ -2623,25 +2469,33 @@
 </ct:contentTypeSchema>
 </file>
 
-<file path=customXml/item3.xml><?xml version="1.0" encoding="utf-8"?>
-<p:properties xmlns:p="http://schemas.microsoft.com/office/2006/metadata/properties" xmlns:xsi="http://www.w3.org/2001/XMLSchema-instance" xmlns:pc="http://schemas.microsoft.com/office/infopath/2007/PartnerControls">
-  <documentManagement/>
-</p:properties>
-</file>
-
 <file path=customXml/item4.xml><?xml version="1.0" encoding="utf-8"?>
-<b:Sources xmlns:b="http://schemas.openxmlformats.org/officeDocument/2006/bibliography" xmlns="http://schemas.openxmlformats.org/officeDocument/2006/bibliography" SelectedStyle="/APASixthEditionOfficeOnline.xsl" StyleName="APA" Version="6"/>
+<?mso-contentType ?>
+<FormTemplates xmlns="http://schemas.microsoft.com/sharepoint/v3/contenttype/forms">
+  <Display>DocumentLibraryForm</Display>
+  <Edit>DocumentLibraryForm</Edit>
+  <New>DocumentLibraryForm</New>
+</FormTemplates>
 </file>
 
 <file path=customXml/itemProps1.xml><?xml version="1.0" encoding="utf-8"?>
-<ds:datastoreItem xmlns:ds="http://schemas.openxmlformats.org/officeDocument/2006/customXml" ds:itemID="{CD1401D6-17A5-460D-B97A-BF32D7368B1D}">
+<ds:datastoreItem xmlns:ds="http://schemas.openxmlformats.org/officeDocument/2006/customXml" ds:itemID="{2B537220-557A-294B-A1B8-FC31FB868C5A}">
   <ds:schemaRefs>
-    <ds:schemaRef ds:uri="http://schemas.microsoft.com/sharepoint/v3/contenttype/forms"/>
+    <ds:schemaRef ds:uri="http://schemas.openxmlformats.org/officeDocument/2006/bibliography"/>
   </ds:schemaRefs>
 </ds:datastoreItem>
 </file>
 
 <file path=customXml/itemProps2.xml><?xml version="1.0" encoding="utf-8"?>
+<ds:datastoreItem xmlns:ds="http://schemas.openxmlformats.org/officeDocument/2006/customXml" ds:itemID="{4C87FCED-8FE1-4841-A474-CCDBB4F38460}">
+  <ds:schemaRefs>
+    <ds:schemaRef ds:uri="http://schemas.microsoft.com/office/2006/metadata/properties"/>
+    <ds:schemaRef ds:uri="http://schemas.microsoft.com/office/infopath/2007/PartnerControls"/>
+  </ds:schemaRefs>
+</ds:datastoreItem>
+</file>
+
+<file path=customXml/itemProps3.xml><?xml version="1.0" encoding="utf-8"?>
 <ds:datastoreItem xmlns:ds="http://schemas.openxmlformats.org/officeDocument/2006/customXml" ds:itemID="{2A545E20-A3FC-479F-9634-C82AF9284131}">
   <ds:schemaRefs>
     <ds:schemaRef ds:uri="http://schemas.microsoft.com/office/2006/metadata/contentType"/>
@@ -2660,19 +2514,10 @@
 </ds:datastoreItem>
 </file>
 
-<file path=customXml/itemProps3.xml><?xml version="1.0" encoding="utf-8"?>
-<ds:datastoreItem xmlns:ds="http://schemas.openxmlformats.org/officeDocument/2006/customXml" ds:itemID="{4C87FCED-8FE1-4841-A474-CCDBB4F38460}">
+<file path=customXml/itemProps4.xml><?xml version="1.0" encoding="utf-8"?>
+<ds:datastoreItem xmlns:ds="http://schemas.openxmlformats.org/officeDocument/2006/customXml" ds:itemID="{CD1401D6-17A5-460D-B97A-BF32D7368B1D}">
   <ds:schemaRefs>
-    <ds:schemaRef ds:uri="http://schemas.microsoft.com/office/2006/metadata/properties"/>
-    <ds:schemaRef ds:uri="http://schemas.microsoft.com/office/infopath/2007/PartnerControls"/>
-  </ds:schemaRefs>
-</ds:datastoreItem>
-</file>
-
-<file path=customXml/itemProps4.xml><?xml version="1.0" encoding="utf-8"?>
-<ds:datastoreItem xmlns:ds="http://schemas.openxmlformats.org/officeDocument/2006/customXml" ds:itemID="{2B537220-557A-294B-A1B8-FC31FB868C5A}">
-  <ds:schemaRefs>
-    <ds:schemaRef ds:uri="http://schemas.openxmlformats.org/officeDocument/2006/bibliography"/>
+    <ds:schemaRef ds:uri="http://schemas.microsoft.com/sharepoint/v3/contenttype/forms"/>
   </ds:schemaRefs>
 </ds:datastoreItem>
 </file>
</xml_diff>